<commit_message>
Fix titles for pictures, save as pdf
</commit_message>
<xml_diff>
--- a/Записка.docx
+++ b/Записка.docx
@@ -9306,6 +9306,8 @@
         <w:jc w:val="center"/>
         <w:rPr>
           <w:rFonts w:cs="Times New Roman"/>
+          <w:b/>
+          <w:sz w:val="24"/>
           <w:szCs w:val="28"/>
           <w:lang w:val="ru-RU"/>
         </w:rPr>
@@ -9313,7 +9315,9 @@
       <w:r>
         <w:rPr>
           <w:rFonts w:cs="Times New Roman"/>
-          <w:color w:val="000000"/>
+          <w:b/>
+          <w:color w:val="000000"/>
+          <w:sz w:val="24"/>
           <w:szCs w:val="28"/>
         </w:rPr>
         <w:t xml:space="preserve">Рисунок 2.1 </w:t>
@@ -9321,6 +9325,8 @@
       <w:r>
         <w:rPr>
           <w:rFonts w:cs="Times New Roman"/>
+          <w:b/>
+          <w:sz w:val="24"/>
           <w:szCs w:val="28"/>
         </w:rPr>
         <w:t>–</w:t>
@@ -9328,7 +9334,9 @@
       <w:r>
         <w:rPr>
           <w:rFonts w:cs="Times New Roman"/>
-          <w:color w:val="000000"/>
+          <w:b/>
+          <w:color w:val="000000"/>
+          <w:sz w:val="24"/>
           <w:szCs w:val="28"/>
         </w:rPr>
         <w:t xml:space="preserve"> </w:t>
@@ -9336,6 +9344,8 @@
       <w:r>
         <w:rPr>
           <w:rFonts w:cs="Times New Roman"/>
+          <w:b/>
+          <w:sz w:val="24"/>
           <w:szCs w:val="28"/>
           <w:lang w:val="ru-RU"/>
         </w:rPr>
@@ -9344,6 +9354,8 @@
       <w:r>
         <w:rPr>
           <w:rFonts w:cs="Times New Roman"/>
+          <w:b/>
+          <w:sz w:val="24"/>
           <w:szCs w:val="28"/>
         </w:rPr>
         <w:t xml:space="preserve">атричное представление данных для метода </w:t>
@@ -9351,6 +9363,8 @@
       <w:r>
         <w:rPr>
           <w:rFonts w:cs="Times New Roman"/>
+          <w:b/>
+          <w:sz w:val="24"/>
           <w:szCs w:val="28"/>
           <w:lang w:val="en-US"/>
         </w:rPr>
@@ -10768,7 +10782,7 @@
           <v:shape id="_x0000_i1025" type="#_x0000_t75" style="width:456pt;height:244.5pt" o:ole="">
             <v:imagedata r:id="rId18" o:title=""/>
           </v:shape>
-          <o:OLEObject Type="Embed" ProgID="Visio.Drawing.11" ShapeID="_x0000_i1025" DrawAspect="Content" ObjectID="_1575785556" r:id="rId19"/>
+          <o:OLEObject Type="Embed" ProgID="Visio.Drawing.11" ShapeID="_x0000_i1025" DrawAspect="Content" ObjectID="_1575786288" r:id="rId19"/>
         </w:object>
       </w:r>
     </w:p>
@@ -10783,13 +10797,17 @@
         <w:jc w:val="center"/>
         <w:rPr>
           <w:rFonts w:cs="Times New Roman"/>
-          <w:szCs w:val="28"/>
-        </w:rPr>
-      </w:pPr>
-      <w:r>
-        <w:rPr>
-          <w:rFonts w:cs="Times New Roman"/>
-          <w:color w:val="000000"/>
+          <w:b/>
+          <w:sz w:val="24"/>
+          <w:szCs w:val="28"/>
+        </w:rPr>
+      </w:pPr>
+      <w:r>
+        <w:rPr>
+          <w:rFonts w:cs="Times New Roman"/>
+          <w:b/>
+          <w:color w:val="000000"/>
+          <w:sz w:val="24"/>
           <w:szCs w:val="28"/>
         </w:rPr>
         <w:t xml:space="preserve">Рисунок 3.1 </w:t>
@@ -10797,6 +10815,8 @@
       <w:r>
         <w:rPr>
           <w:rFonts w:cs="Times New Roman"/>
+          <w:b/>
+          <w:sz w:val="24"/>
           <w:szCs w:val="28"/>
         </w:rPr>
         <w:t>–</w:t>
@@ -10804,7 +10824,9 @@
       <w:r>
         <w:rPr>
           <w:rFonts w:cs="Times New Roman"/>
-          <w:color w:val="000000"/>
+          <w:b/>
+          <w:color w:val="000000"/>
+          <w:sz w:val="24"/>
           <w:szCs w:val="28"/>
         </w:rPr>
         <w:t xml:space="preserve"> Обобщенная структурная схема</w:t>
@@ -17429,13 +17451,17 @@
         <w:jc w:val="center"/>
         <w:rPr>
           <w:rFonts w:cs="Times New Roman"/>
-          <w:color w:val="000000"/>
+          <w:b/>
+          <w:color w:val="000000"/>
+          <w:sz w:val="24"/>
           <w:szCs w:val="28"/>
           <w:shd w:val="clear" w:color="auto" w:fill="FFFFFF"/>
         </w:rPr>
       </w:pPr>
       <w:r>
         <w:rPr>
+          <w:b/>
+          <w:sz w:val="24"/>
           <w:lang w:val="be-BY"/>
         </w:rPr>
         <w:t xml:space="preserve">Рисунок 3.2 – </w:t>
@@ -17443,44 +17469,43 @@
       <w:r>
         <w:rPr>
           <w:rFonts w:cs="Times New Roman"/>
-          <w:color w:val="000000"/>
+          <w:b/>
+          <w:color w:val="000000"/>
+          <w:sz w:val="24"/>
           <w:szCs w:val="28"/>
           <w:shd w:val="clear" w:color="auto" w:fill="FFFFFF"/>
         </w:rPr>
-        <w:t>И</w:t>
-      </w:r>
-      <w:r>
-        <w:rPr>
-          <w:rFonts w:cs="Times New Roman"/>
-          <w:color w:val="000000"/>
+        <w:t xml:space="preserve">Интерфейс сервиса </w:t>
+      </w:r>
+      <w:r>
+        <w:rPr>
+          <w:rFonts w:cs="Times New Roman"/>
+          <w:b/>
+          <w:color w:val="000000"/>
+          <w:sz w:val="24"/>
           <w:szCs w:val="28"/>
           <w:shd w:val="clear" w:color="auto" w:fill="FFFFFF"/>
-        </w:rPr>
-        <w:t xml:space="preserve">нтерфейс сервиса </w:t>
-      </w:r>
-      <w:r>
-        <w:rPr>
-          <w:rFonts w:cs="Times New Roman"/>
-          <w:color w:val="000000"/>
+          <w:lang w:val="en-US"/>
+        </w:rPr>
+        <w:t>Google</w:t>
+      </w:r>
+      <w:r>
+        <w:rPr>
+          <w:rFonts w:cs="Times New Roman"/>
+          <w:b/>
+          <w:color w:val="000000"/>
+          <w:sz w:val="24"/>
           <w:szCs w:val="28"/>
           <w:shd w:val="clear" w:color="auto" w:fill="FFFFFF"/>
-          <w:lang w:val="en-US"/>
-        </w:rPr>
-        <w:t>Google</w:t>
-      </w:r>
-      <w:r>
-        <w:rPr>
-          <w:rFonts w:cs="Times New Roman"/>
-          <w:color w:val="000000"/>
-          <w:szCs w:val="28"/>
-          <w:shd w:val="clear" w:color="auto" w:fill="FFFFFF"/>
         </w:rPr>
         <w:t xml:space="preserve"> </w:t>
       </w:r>
       <w:r>
         <w:rPr>
           <w:rFonts w:cs="Times New Roman"/>
-          <w:color w:val="000000"/>
+          <w:b/>
+          <w:color w:val="000000"/>
+          <w:sz w:val="24"/>
           <w:szCs w:val="28"/>
           <w:shd w:val="clear" w:color="auto" w:fill="FFFFFF"/>
           <w:lang w:val="en-US"/>
@@ -18906,8 +18931,16 @@
       <w:pPr>
         <w:pStyle w:val="af3"/>
         <w:jc w:val="center"/>
-      </w:pPr>
-      <w:r>
+        <w:rPr>
+          <w:b/>
+          <w:sz w:val="24"/>
+        </w:rPr>
+      </w:pPr>
+      <w:r>
+        <w:rPr>
+          <w:b/>
+          <w:sz w:val="24"/>
+        </w:rPr>
         <w:t>Рисунок 3.3 – Интерфейс рекомендательной системы</w:t>
       </w:r>
     </w:p>
@@ -19295,11 +19328,15 @@
         <w:jc w:val="center"/>
         <w:rPr>
           <w:rFonts w:cs="Times New Roman"/>
-          <w:szCs w:val="28"/>
-        </w:rPr>
-      </w:pPr>
-      <w:r>
-        <w:rPr>
+          <w:b/>
+          <w:sz w:val="24"/>
+          <w:szCs w:val="28"/>
+        </w:rPr>
+      </w:pPr>
+      <w:r>
+        <w:rPr>
+          <w:b/>
+          <w:sz w:val="24"/>
           <w:lang w:val="be-BY"/>
         </w:rPr>
         <w:t xml:space="preserve">Рисунок 3.4 – </w:t>
@@ -19307,20 +19344,17 @@
       <w:r>
         <w:rPr>
           <w:rFonts w:cs="Times New Roman"/>
-          <w:szCs w:val="28"/>
-        </w:rPr>
-        <w:t>Г</w:t>
-      </w:r>
-      <w:r>
-        <w:rPr>
-          <w:rFonts w:cs="Times New Roman"/>
-          <w:szCs w:val="28"/>
-        </w:rPr>
-        <w:t xml:space="preserve">истограмма, построенная средствами библиотеки </w:t>
-      </w:r>
-      <w:r>
-        <w:rPr>
-          <w:rFonts w:cs="Times New Roman"/>
+          <w:b/>
+          <w:sz w:val="24"/>
+          <w:szCs w:val="28"/>
+        </w:rPr>
+        <w:t xml:space="preserve">Гистограмма, построенная средствами библиотеки </w:t>
+      </w:r>
+      <w:r>
+        <w:rPr>
+          <w:rFonts w:cs="Times New Roman"/>
+          <w:b/>
+          <w:sz w:val="24"/>
           <w:szCs w:val="28"/>
           <w:lang w:val="en-US"/>
         </w:rPr>
@@ -19644,24 +19678,33 @@
       <w:pPr>
         <w:pStyle w:val="af3"/>
         <w:jc w:val="center"/>
-      </w:pPr>
-      <w:r>
-        <w:rPr>
+        <w:rPr>
+          <w:b/>
+          <w:sz w:val="24"/>
+        </w:rPr>
+      </w:pPr>
+      <w:r>
+        <w:rPr>
+          <w:b/>
+          <w:sz w:val="24"/>
           <w:lang w:val="be-BY"/>
         </w:rPr>
         <w:t xml:space="preserve">Рисунок 3.5 – График типа </w:t>
       </w:r>
       <w:r>
         <w:rPr>
+          <w:b/>
+          <w:sz w:val="24"/>
           <w:lang w:val="en-US"/>
         </w:rPr>
         <w:t>Bubble</w:t>
       </w:r>
       <w:r>
-        <w:t xml:space="preserve"> </w:t>
-      </w:r>
-      <w:r>
-        <w:t>для данных о языках программирования</w:t>
+        <w:rPr>
+          <w:b/>
+          <w:sz w:val="24"/>
+        </w:rPr>
+        <w:t xml:space="preserve"> для данных о языках программирования</w:t>
       </w:r>
     </w:p>
     <w:p>
@@ -20001,8 +20044,16 @@
       <w:pPr>
         <w:pStyle w:val="af3"/>
         <w:jc w:val="center"/>
-      </w:pPr>
-      <w:r>
+        <w:rPr>
+          <w:b/>
+          <w:sz w:val="24"/>
+        </w:rPr>
+      </w:pPr>
+      <w:r>
+        <w:rPr>
+          <w:b/>
+          <w:sz w:val="24"/>
+        </w:rPr>
         <w:t>Рисунок 3.6 – Отображение связей между языками программирования</w:t>
       </w:r>
     </w:p>
@@ -20289,6 +20340,8 @@
         </w:rPr>
       </w:pPr>
       <w:bookmarkStart w:id="17" w:name="_Toc502040161"/>
+      <w:bookmarkStart w:id="18" w:name="_GoBack"/>
+      <w:bookmarkEnd w:id="18"/>
       <w:r>
         <w:rPr>
           <w:lang w:val="ru-RU"/>
@@ -21098,7 +21151,7 @@
           <v:shape id="_x0000_i1026" type="#_x0000_t75" style="width:578.25pt;height:383.25pt" o:ole="">
             <v:imagedata r:id="rId26" o:title=""/>
           </v:shape>
-          <o:OLEObject Type="Embed" ProgID="Visio.Drawing.11" ShapeID="_x0000_i1026" DrawAspect="Content" ObjectID="_1575785557" r:id="rId27"/>
+          <o:OLEObject Type="Embed" ProgID="Visio.Drawing.11" ShapeID="_x0000_i1026" DrawAspect="Content" ObjectID="_1575786289" r:id="rId27"/>
         </w:object>
       </w:r>
     </w:p>
@@ -21112,6 +21165,10 @@
       <w:pPr>
         <w:pStyle w:val="af3"/>
         <w:jc w:val="center"/>
+        <w:rPr>
+          <w:b/>
+          <w:sz w:val="24"/>
+        </w:rPr>
         <w:sectPr>
           <w:pgSz w:w="16838" w:h="11906" w:orient="landscape" w:code="9"/>
           <w:pgMar w:top="1701" w:right="1134" w:bottom="567" w:left="1134" w:header="567" w:footer="567" w:gutter="0"/>
@@ -21121,6 +21178,10 @@
         </w:sectPr>
       </w:pPr>
       <w:r>
+        <w:rPr>
+          <w:b/>
+          <w:sz w:val="24"/>
+        </w:rPr>
         <w:t>Рисунок 3.7 – Модель данных</w:t>
       </w:r>
     </w:p>
@@ -27347,7 +27408,7 @@
           <w:lang w:val="ru-RU"/>
         </w:rPr>
       </w:pPr>
-      <w:bookmarkStart w:id="18" w:name="_Toc502040162"/>
+      <w:bookmarkStart w:id="19" w:name="_Toc502040162"/>
       <w:r>
         <w:rPr>
           <w:lang w:val="ru-RU"/>
@@ -27355,7 +27416,7 @@
         <w:lastRenderedPageBreak/>
         <w:t>3.9 Описание структуры и взаимодействия между классами</w:t>
       </w:r>
-      <w:bookmarkEnd w:id="18"/>
+      <w:bookmarkEnd w:id="19"/>
     </w:p>
     <w:p>
       <w:pPr>
@@ -31821,6 +31882,7 @@
           <w:lang w:val="ru-RU"/>
         </w:rPr>
         <w:sectPr>
+          <w:footerReference w:type="first" r:id="rId28"/>
           <w:pgSz w:w="11906" w:h="16838" w:code="9"/>
           <w:pgMar w:top="1134" w:right="567" w:bottom="1134" w:left="1701" w:header="567" w:footer="567" w:gutter="0"/>
           <w:cols w:space="708"/>
@@ -31843,14 +31905,14 @@
         <w:lastRenderedPageBreak/>
         <w:br/>
       </w:r>
-      <w:bookmarkStart w:id="19" w:name="_Toc502040163"/>
+      <w:bookmarkStart w:id="20" w:name="_Toc502040163"/>
       <w:r>
         <w:rPr>
           <w:lang w:val="ru-RU"/>
         </w:rPr>
         <w:t>Тестирование информационной системы</w:t>
       </w:r>
-      <w:bookmarkEnd w:id="19"/>
+      <w:bookmarkEnd w:id="20"/>
     </w:p>
     <w:p>
       <w:pPr>
@@ -31936,14 +31998,14 @@
           <w:lang w:val="ru-RU"/>
         </w:rPr>
       </w:pPr>
-      <w:bookmarkStart w:id="20" w:name="_Toc502040164"/>
+      <w:bookmarkStart w:id="21" w:name="_Toc502040164"/>
       <w:r>
         <w:rPr>
           <w:lang w:val="ru-RU"/>
         </w:rPr>
         <w:t>4.1 Автоматизированное тестирование</w:t>
       </w:r>
-      <w:bookmarkEnd w:id="20"/>
+      <w:bookmarkEnd w:id="21"/>
     </w:p>
     <w:p>
       <w:pPr>
@@ -32133,7 +32195,7 @@
                     </pic:cNvPicPr>
                   </pic:nvPicPr>
                   <pic:blipFill>
-                    <a:blip r:embed="rId28">
+                    <a:blip r:embed="rId29">
                       <a:extLst>
                         <a:ext uri="{28A0092B-C50C-407E-A947-70E740481C1C}">
                           <a14:useLocalDpi xmlns:a14="http://schemas.microsoft.com/office/drawing/2010/main" val="0"/>
@@ -32174,17 +32236,31 @@
     <w:p>
       <w:pPr>
         <w:jc w:val="center"/>
-      </w:pPr>
-      <w:r>
+        <w:rPr>
+          <w:b/>
+          <w:sz w:val="24"/>
+        </w:rPr>
+      </w:pPr>
+      <w:r>
+        <w:rPr>
+          <w:b/>
+          <w:sz w:val="24"/>
+        </w:rPr>
         <w:t xml:space="preserve">Рисунок </w:t>
       </w:r>
       <w:r>
         <w:rPr>
+          <w:b/>
+          <w:sz w:val="24"/>
           <w:lang w:val="ru-RU"/>
         </w:rPr>
         <w:t>4</w:t>
       </w:r>
       <w:r>
+        <w:rPr>
+          <w:b/>
+          <w:sz w:val="24"/>
+        </w:rPr>
         <w:t>.1 – Результаты выполнения общего тестирования системы</w:t>
       </w:r>
     </w:p>
@@ -32221,7 +32297,7 @@
                     </pic:cNvPicPr>
                   </pic:nvPicPr>
                   <pic:blipFill>
-                    <a:blip r:embed="rId29">
+                    <a:blip r:embed="rId30">
                       <a:extLst>
                         <a:ext uri="{28A0092B-C50C-407E-A947-70E740481C1C}">
                           <a14:useLocalDpi xmlns:a14="http://schemas.microsoft.com/office/drawing/2010/main" val="0"/>
@@ -32262,10 +32338,16 @@
       <w:pPr>
         <w:jc w:val="center"/>
         <w:rPr>
+          <w:b/>
+          <w:sz w:val="24"/>
           <w:lang w:val="ru-RU"/>
         </w:rPr>
       </w:pPr>
       <w:r>
+        <w:rPr>
+          <w:b/>
+          <w:sz w:val="24"/>
+        </w:rPr>
         <w:t>Рисунок 5.2 – Результаты выполнения тестирования контроллеров</w:t>
       </w:r>
     </w:p>
@@ -32284,14 +32366,14 @@
           <w:lang w:val="ru-RU"/>
         </w:rPr>
       </w:pPr>
-      <w:bookmarkStart w:id="21" w:name="_Toc502040165"/>
+      <w:bookmarkStart w:id="22" w:name="_Toc502040165"/>
       <w:r>
         <w:rPr>
           <w:lang w:val="ru-RU"/>
         </w:rPr>
         <w:t>4.2 Ручное тестирование</w:t>
       </w:r>
-      <w:bookmarkEnd w:id="21"/>
+      <w:bookmarkEnd w:id="22"/>
     </w:p>
     <w:p/>
     <w:p>
@@ -32940,7 +33022,7 @@
                     </pic:cNvPicPr>
                   </pic:nvPicPr>
                   <pic:blipFill>
-                    <a:blip r:embed="rId30">
+                    <a:blip r:embed="rId31">
                       <a:extLst>
                         <a:ext uri="{28A0092B-C50C-407E-A947-70E740481C1C}">
                           <a14:useLocalDpi xmlns:a14="http://schemas.microsoft.com/office/drawing/2010/main" val="0"/>
@@ -32983,12 +33065,16 @@
         <w:jc w:val="center"/>
         <w:rPr>
           <w:rFonts w:cs="Times New Roman"/>
-          <w:szCs w:val="28"/>
-        </w:rPr>
-      </w:pPr>
-      <w:r>
-        <w:rPr>
-          <w:rFonts w:cs="Times New Roman"/>
+          <w:b/>
+          <w:sz w:val="24"/>
+          <w:szCs w:val="28"/>
+        </w:rPr>
+      </w:pPr>
+      <w:r>
+        <w:rPr>
+          <w:rFonts w:cs="Times New Roman"/>
+          <w:b/>
+          <w:sz w:val="24"/>
           <w:szCs w:val="28"/>
         </w:rPr>
         <w:t xml:space="preserve">Рисунок 4.3 – </w:t>
@@ -32996,6 +33082,8 @@
       <w:r>
         <w:rPr>
           <w:rFonts w:cs="Times New Roman"/>
+          <w:b/>
+          <w:sz w:val="24"/>
           <w:szCs w:val="28"/>
           <w:lang w:val="ru-RU"/>
         </w:rPr>
@@ -33004,20 +33092,17 @@
       <w:r>
         <w:rPr>
           <w:rFonts w:cs="Times New Roman"/>
-          <w:szCs w:val="28"/>
-        </w:rPr>
-        <w:t>екомендации для пользователя</w:t>
-      </w:r>
-      <w:r>
-        <w:rPr>
-          <w:rFonts w:cs="Times New Roman"/>
-          <w:szCs w:val="28"/>
-        </w:rPr>
-        <w:t xml:space="preserve"> </w:t>
-      </w:r>
-      <w:r>
-        <w:rPr>
-          <w:rFonts w:cs="Times New Roman"/>
+          <w:b/>
+          <w:sz w:val="24"/>
+          <w:szCs w:val="28"/>
+        </w:rPr>
+        <w:t xml:space="preserve">екомендации для пользователя </w:t>
+      </w:r>
+      <w:r>
+        <w:rPr>
+          <w:rFonts w:cs="Times New Roman"/>
+          <w:b/>
+          <w:sz w:val="24"/>
           <w:szCs w:val="28"/>
           <w:lang w:val="en-US"/>
         </w:rPr>
@@ -33569,7 +33654,7 @@
                     </pic:cNvPicPr>
                   </pic:nvPicPr>
                   <pic:blipFill>
-                    <a:blip r:embed="rId31">
+                    <a:blip r:embed="rId32">
                       <a:extLst>
                         <a:ext uri="{28A0092B-C50C-407E-A947-70E740481C1C}">
                           <a14:useLocalDpi xmlns:a14="http://schemas.microsoft.com/office/drawing/2010/main" val="0"/>
@@ -33611,12 +33696,16 @@
         <w:jc w:val="center"/>
         <w:rPr>
           <w:rFonts w:cs="Times New Roman"/>
-          <w:szCs w:val="28"/>
-        </w:rPr>
-      </w:pPr>
-      <w:r>
-        <w:rPr>
-          <w:rFonts w:cs="Times New Roman"/>
+          <w:b/>
+          <w:sz w:val="24"/>
+          <w:szCs w:val="28"/>
+        </w:rPr>
+      </w:pPr>
+      <w:r>
+        <w:rPr>
+          <w:rFonts w:cs="Times New Roman"/>
+          <w:b/>
+          <w:sz w:val="24"/>
           <w:szCs w:val="28"/>
         </w:rPr>
         <w:t xml:space="preserve">Рисунок 4.4 – </w:t>
@@ -33624,6 +33713,8 @@
       <w:r>
         <w:rPr>
           <w:rFonts w:cs="Times New Roman"/>
+          <w:b/>
+          <w:sz w:val="24"/>
           <w:szCs w:val="28"/>
           <w:lang w:val="ru-RU"/>
         </w:rPr>
@@ -33632,6 +33723,8 @@
       <w:r>
         <w:rPr>
           <w:rFonts w:cs="Times New Roman"/>
+          <w:b/>
+          <w:sz w:val="24"/>
           <w:szCs w:val="28"/>
         </w:rPr>
         <w:t xml:space="preserve">екомендации для пользователя </w:t>
@@ -33639,6 +33732,8 @@
       <w:r>
         <w:rPr>
           <w:rFonts w:cs="Times New Roman"/>
+          <w:b/>
+          <w:sz w:val="24"/>
           <w:szCs w:val="28"/>
           <w:lang w:val="en-US"/>
         </w:rPr>
@@ -33707,7 +33802,7 @@
                     </pic:cNvPicPr>
                   </pic:nvPicPr>
                   <pic:blipFill>
-                    <a:blip r:embed="rId32">
+                    <a:blip r:embed="rId33">
                       <a:extLst>
                         <a:ext uri="{28A0092B-C50C-407E-A947-70E740481C1C}">
                           <a14:useLocalDpi xmlns:a14="http://schemas.microsoft.com/office/drawing/2010/main" val="0"/>
@@ -33745,12 +33840,16 @@
         <w:jc w:val="center"/>
         <w:rPr>
           <w:rFonts w:cs="Times New Roman"/>
-          <w:szCs w:val="28"/>
-        </w:rPr>
-      </w:pPr>
-      <w:r>
-        <w:rPr>
-          <w:rFonts w:cs="Times New Roman"/>
+          <w:b/>
+          <w:sz w:val="24"/>
+          <w:szCs w:val="28"/>
+        </w:rPr>
+      </w:pPr>
+      <w:r>
+        <w:rPr>
+          <w:rFonts w:cs="Times New Roman"/>
+          <w:b/>
+          <w:sz w:val="24"/>
           <w:szCs w:val="28"/>
         </w:rPr>
         <w:t>Рисунок 4.5 – Распределение пользователей на мировой карте</w:t>
@@ -33842,7 +33941,7 @@
                     </pic:cNvPicPr>
                   </pic:nvPicPr>
                   <pic:blipFill>
-                    <a:blip r:embed="rId33">
+                    <a:blip r:embed="rId34">
                       <a:extLst>
                         <a:ext uri="{28A0092B-C50C-407E-A947-70E740481C1C}">
                           <a14:useLocalDpi xmlns:a14="http://schemas.microsoft.com/office/drawing/2010/main" val="0"/>
@@ -33878,12 +33977,16 @@
       <w:pPr>
         <w:rPr>
           <w:rFonts w:cs="Times New Roman"/>
-          <w:szCs w:val="28"/>
-        </w:rPr>
-      </w:pPr>
-      <w:r>
-        <w:rPr>
-          <w:rFonts w:cs="Times New Roman"/>
+          <w:b/>
+          <w:sz w:val="24"/>
+          <w:szCs w:val="28"/>
+        </w:rPr>
+      </w:pPr>
+      <w:r>
+        <w:rPr>
+          <w:rFonts w:cs="Times New Roman"/>
+          <w:b/>
+          <w:sz w:val="24"/>
           <w:szCs w:val="28"/>
         </w:rPr>
         <w:t xml:space="preserve">Рисунок 4.6 – </w:t>
@@ -33891,6 +33994,8 @@
       <w:r>
         <w:rPr>
           <w:rFonts w:cs="Times New Roman"/>
+          <w:b/>
+          <w:sz w:val="24"/>
           <w:szCs w:val="28"/>
           <w:lang w:val="ru-RU"/>
         </w:rPr>
@@ -33899,6 +34004,8 @@
       <w:r>
         <w:rPr>
           <w:rFonts w:cs="Times New Roman"/>
+          <w:b/>
+          <w:sz w:val="24"/>
           <w:szCs w:val="28"/>
         </w:rPr>
         <w:t>льтернативное представление данных о странах</w:t>
@@ -34018,7 +34125,7 @@
                     </pic:cNvPicPr>
                   </pic:nvPicPr>
                   <pic:blipFill>
-                    <a:blip r:embed="rId34" cstate="print">
+                    <a:blip r:embed="rId35" cstate="print">
                       <a:extLst>
                         <a:ext uri="{28A0092B-C50C-407E-A947-70E740481C1C}">
                           <a14:useLocalDpi xmlns:a14="http://schemas.microsoft.com/office/drawing/2010/main" val="0"/>
@@ -34063,12 +34170,16 @@
       <w:pPr>
         <w:rPr>
           <w:rFonts w:cs="Times New Roman"/>
-          <w:szCs w:val="28"/>
-        </w:rPr>
-      </w:pPr>
-      <w:r>
-        <w:rPr>
-          <w:rFonts w:cs="Times New Roman"/>
+          <w:b/>
+          <w:sz w:val="24"/>
+          <w:szCs w:val="28"/>
+        </w:rPr>
+      </w:pPr>
+      <w:r>
+        <w:rPr>
+          <w:rFonts w:cs="Times New Roman"/>
+          <w:b/>
+          <w:sz w:val="24"/>
           <w:szCs w:val="28"/>
         </w:rPr>
         <w:t xml:space="preserve">Рисунок 4.7 – </w:t>
@@ -34076,6 +34187,8 @@
       <w:r>
         <w:rPr>
           <w:rFonts w:cs="Times New Roman"/>
+          <w:b/>
+          <w:sz w:val="24"/>
           <w:szCs w:val="28"/>
           <w:lang w:val="ru-RU"/>
         </w:rPr>
@@ -34084,6 +34197,8 @@
       <w:r>
         <w:rPr>
           <w:rFonts w:cs="Times New Roman"/>
+          <w:b/>
+          <w:sz w:val="24"/>
           <w:szCs w:val="28"/>
         </w:rPr>
         <w:t>оведение интерактивного графика взаимосвязей языков</w:t>
@@ -34116,7 +34231,7 @@
           <w:lang w:val="ru-RU"/>
         </w:rPr>
       </w:pPr>
-      <w:bookmarkStart w:id="22" w:name="_Toc502040166"/>
+      <w:bookmarkStart w:id="23" w:name="_Toc502040166"/>
       <w:r>
         <w:rPr>
           <w:lang w:val="ru-RU"/>
@@ -34124,7 +34239,7 @@
         <w:lastRenderedPageBreak/>
         <w:t>ЗАКЛЮЧЕНИЕ</w:t>
       </w:r>
-      <w:bookmarkEnd w:id="22"/>
+      <w:bookmarkEnd w:id="23"/>
     </w:p>
     <w:p>
       <w:pPr>
@@ -34532,7 +34647,7 @@
           <w:lang w:val="ru-RU"/>
         </w:rPr>
       </w:pPr>
-      <w:bookmarkStart w:id="23" w:name="_Toc502040167"/>
+      <w:bookmarkStart w:id="24" w:name="_Toc502040167"/>
       <w:r>
         <w:rPr>
           <w:lang w:val="ru-RU"/>
@@ -34540,7 +34655,7 @@
         <w:lastRenderedPageBreak/>
         <w:t>СПИСОК ЛИТЕРАТУРЫ</w:t>
       </w:r>
-      <w:bookmarkEnd w:id="23"/>
+      <w:bookmarkEnd w:id="24"/>
     </w:p>
     <w:p>
       <w:pPr>
@@ -34770,7 +34885,7 @@
       <w:r>
         <w:t xml:space="preserve">: </w:t>
       </w:r>
-      <w:hyperlink r:id="rId35" w:history="1">
+      <w:hyperlink r:id="rId36" w:history="1">
         <w:r>
           <w:rPr>
             <w:i/>
@@ -36865,16 +36980,7 @@
           <w:i/>
           <w:lang w:val="en-US"/>
         </w:rPr>
-        <w:t>jupyt</w:t>
-      </w:r>
-      <w:bookmarkStart w:id="24" w:name="_GoBack"/>
-      <w:bookmarkEnd w:id="24"/>
-      <w:r>
-        <w:rPr>
-          <w:i/>
-          <w:lang w:val="en-US"/>
-        </w:rPr>
-        <w:t>er</w:t>
+        <w:t>jupyter</w:t>
       </w:r>
       <w:r>
         <w:rPr>
@@ -45162,7 +45268,7 @@
             <w:noProof/>
             <w:lang w:val="ru-RU"/>
           </w:rPr>
-          <w:t>6</w:t>
+          <w:t>3</w:t>
         </w:r>
         <w:r>
           <w:rPr>
@@ -45318,15 +45424,30 @@
 
 <file path=word/footer8.xml><?xml version="1.0" encoding="utf-8"?>
 <w:ftr xmlns:wpc="http://schemas.microsoft.com/office/word/2010/wordprocessingCanvas" xmlns:mc="http://schemas.openxmlformats.org/markup-compatibility/2006" xmlns:o="urn:schemas-microsoft-com:office:office" xmlns:r="http://schemas.openxmlformats.org/officeDocument/2006/relationships" xmlns:m="http://schemas.openxmlformats.org/officeDocument/2006/math" xmlns:v="urn:schemas-microsoft-com:vml" xmlns:wp14="http://schemas.microsoft.com/office/word/2010/wordprocessingDrawing" xmlns:wp="http://schemas.openxmlformats.org/drawingml/2006/wordprocessingDrawing" xmlns:w10="urn:schemas-microsoft-com:office:word" xmlns:w="http://schemas.openxmlformats.org/wordprocessingml/2006/main" xmlns:w14="http://schemas.microsoft.com/office/word/2010/wordml" xmlns:wpg="http://schemas.microsoft.com/office/word/2010/wordprocessingGroup" xmlns:wpi="http://schemas.microsoft.com/office/word/2010/wordprocessingInk" xmlns:wne="http://schemas.microsoft.com/office/word/2006/wordml" xmlns:wps="http://schemas.microsoft.com/office/word/2010/wordprocessingShape" mc:Ignorable="w14 wp14">
+  <w:p>
+    <w:pPr>
+      <w:pStyle w:val="a8"/>
+      <w:jc w:val="center"/>
+    </w:pPr>
+  </w:p>
+  <w:p>
+    <w:pPr>
+      <w:pStyle w:val="a8"/>
+    </w:pPr>
+  </w:p>
+</w:ftr>
+</file>
+
+<file path=word/footer9.xml><?xml version="1.0" encoding="utf-8"?>
+<w:ftr xmlns:wpc="http://schemas.microsoft.com/office/word/2010/wordprocessingCanvas" xmlns:mc="http://schemas.openxmlformats.org/markup-compatibility/2006" xmlns:o="urn:schemas-microsoft-com:office:office" xmlns:r="http://schemas.openxmlformats.org/officeDocument/2006/relationships" xmlns:m="http://schemas.openxmlformats.org/officeDocument/2006/math" xmlns:v="urn:schemas-microsoft-com:vml" xmlns:wp14="http://schemas.microsoft.com/office/word/2010/wordprocessingDrawing" xmlns:wp="http://schemas.openxmlformats.org/drawingml/2006/wordprocessingDrawing" xmlns:w10="urn:schemas-microsoft-com:office:word" xmlns:w="http://schemas.openxmlformats.org/wordprocessingml/2006/main" xmlns:w14="http://schemas.microsoft.com/office/word/2010/wordml" xmlns:wpg="http://schemas.microsoft.com/office/word/2010/wordprocessingGroup" xmlns:wpi="http://schemas.microsoft.com/office/word/2010/wordprocessingInk" xmlns:wne="http://schemas.microsoft.com/office/word/2006/wordml" xmlns:wps="http://schemas.microsoft.com/office/word/2010/wordprocessingShape" mc:Ignorable="w14 wp14">
   <w:sdt>
     <w:sdtPr>
-      <w:id w:val="1811288153"/>
+      <w:id w:val="-1118362751"/>
       <w:docPartObj>
         <w:docPartGallery w:val="Page Numbers (Bottom of Page)"/>
         <w:docPartUnique/>
       </w:docPartObj>
     </w:sdtPr>
-    <w:sdtEndPr/>
     <w:sdtContent>
       <w:p>
         <w:pPr>
@@ -48303,7 +48424,7 @@
 </file>
 
 <file path=customXml/itemProps1.xml><?xml version="1.0" encoding="utf-8"?>
-<ds:datastoreItem xmlns:ds="http://schemas.openxmlformats.org/officeDocument/2006/customXml" ds:itemID="{3AF7FFE1-A023-48D4-A8A8-B34B9E4526AC}">
+<ds:datastoreItem xmlns:ds="http://schemas.openxmlformats.org/officeDocument/2006/customXml" ds:itemID="{A37211B1-BF73-4C5C-9AAF-B04EB62C4205}">
   <ds:schemaRefs>
     <ds:schemaRef ds:uri="http://schemas.openxmlformats.org/officeDocument/2006/bibliography"/>
   </ds:schemaRefs>

</xml_diff>